<commit_message>
WI1:File1 updated for login
</commit_message>
<xml_diff>
--- a/file1.docx
+++ b/file1.docx
@@ -21,6 +21,19 @@
           <w:lang w:val="en-US"/>
         </w:rPr>
         <w:t xml:space="preserve"> World</w:t>
+      </w:r>
+    </w:p>
+    <w:p>
+      <w:pPr>
+        <w:rPr>
+          <w:lang w:val="en-US"/>
+        </w:rPr>
+      </w:pPr>
+      <w:r>
+        <w:rPr>
+          <w:lang w:val="en-US"/>
+        </w:rPr>
+        <w:t xml:space="preserve">Change </w:t>
       </w:r>
     </w:p>
     <w:sectPr>

</xml_diff>

<commit_message>
wi3 file 1 updated
</commit_message>
<xml_diff>
--- a/file1.docx
+++ b/file1.docx
@@ -33,13 +33,38 @@
         <w:rPr>
           <w:lang w:val="en-US"/>
         </w:rPr>
-        <w:t xml:space="preserve">Change </w:t>
+        <w:t>Change</w:t>
       </w:r>
       <w:r>
         <w:rPr>
           <w:lang w:val="en-US"/>
         </w:rPr>
+        <w:t>1 -</w:t>
+      </w:r>
+      <w:r>
+        <w:rPr>
+          <w:lang w:val="en-US"/>
+        </w:rPr>
+        <w:t xml:space="preserve"> </w:t>
+      </w:r>
+      <w:r>
+        <w:rPr>
+          <w:lang w:val="en-US"/>
+        </w:rPr>
         <w:t>id done</w:t>
+      </w:r>
+    </w:p>
+    <w:p>
+      <w:pPr>
+        <w:rPr>
+          <w:lang w:val="en-US"/>
+        </w:rPr>
+      </w:pPr>
+      <w:r>
+        <w:rPr>
+          <w:lang w:val="en-US"/>
+        </w:rPr>
+        <w:t>Change 2</w:t>
       </w:r>
     </w:p>
     <w:sectPr>

</xml_diff>